<commit_message>
8:58/30.04.2025/Documento daily 5 y actualizacion casos de prueba
</commit_message>
<xml_diff>
--- a/Scrum/Sprint 4/2025-04-21 Casos de prueba Sprint 4.docx
+++ b/Scrum/Sprint 4/2025-04-21 Casos de prueba Sprint 4.docx
@@ -15,6 +15,7 @@
           <w:lang w:val="fr-FR"/>
         </w:rPr>
       </w:pPr>
+      <w:proofErr w:type="spellStart"/>
       <w:r>
         <w:rPr>
           <w:b/>
@@ -23,8 +24,31 @@
           <w:u w:val="single"/>
           <w:lang w:val="fr-FR"/>
         </w:rPr>
-        <w:t>Casos de prueba</w:t>
+        <w:t>Casos</w:t>
       </w:r>
+      <w:proofErr w:type="spellEnd"/>
+      <w:r>
+        <w:rPr>
+          <w:b/>
+          <w:sz w:val="32"/>
+          <w:szCs w:val="32"/>
+          <w:u w:val="single"/>
+          <w:lang w:val="fr-FR"/>
+        </w:rPr>
+        <w:t xml:space="preserve"> de </w:t>
+      </w:r>
+      <w:proofErr w:type="spellStart"/>
+      <w:r>
+        <w:rPr>
+          <w:b/>
+          <w:sz w:val="32"/>
+          <w:szCs w:val="32"/>
+          <w:u w:val="single"/>
+          <w:lang w:val="fr-FR"/>
+        </w:rPr>
+        <w:t>prueba</w:t>
+      </w:r>
+      <w:proofErr w:type="spellEnd"/>
     </w:p>
     <w:p>
       <w:pPr>
@@ -983,7 +1007,25 @@
                 <w:color w:val="000000"/>
                 <w:lang w:val="es-CR"/>
               </w:rPr>
-              <w:t>Firmar digitalmente (firma dibujada o checkbox con confirmación).</w:t>
+              <w:t xml:space="preserve">Firmar digitalmente (firma dibujada o </w:t>
+            </w:r>
+            <w:proofErr w:type="spellStart"/>
+            <w:r>
+              <w:rPr>
+                <w:rFonts w:eastAsia="Times New Roman"/>
+                <w:color w:val="000000"/>
+                <w:lang w:val="es-CR"/>
+              </w:rPr>
+              <w:t>checkbox</w:t>
+            </w:r>
+            <w:proofErr w:type="spellEnd"/>
+            <w:r>
+              <w:rPr>
+                <w:rFonts w:eastAsia="Times New Roman"/>
+                <w:color w:val="000000"/>
+                <w:lang w:val="es-CR"/>
+              </w:rPr>
+              <w:t xml:space="preserve"> con confirmación).</w:t>
             </w:r>
           </w:p>
         </w:tc>
@@ -1602,8 +1644,18 @@
                 <w:color w:val="000000"/>
                 <w:lang w:val="es-CR"/>
               </w:rPr>
-              <w:t>Corrección de credenciales en login</w:t>
-            </w:r>
+              <w:t xml:space="preserve">Corrección de credenciales en </w:t>
+            </w:r>
+            <w:proofErr w:type="spellStart"/>
+            <w:r>
+              <w:rPr>
+                <w:rFonts w:eastAsia="Times New Roman"/>
+                <w:color w:val="000000"/>
+                <w:lang w:val="es-CR"/>
+              </w:rPr>
+              <w:t>login</w:t>
+            </w:r>
+            <w:proofErr w:type="spellEnd"/>
           </w:p>
         </w:tc>
         <w:tc>
@@ -2247,7 +2299,43 @@
                 <w:color w:val="000000"/>
                 <w:lang w:val="es-CR"/>
               </w:rPr>
-              <w:t>El PDF contiene el logotipo, colores y tipografía institucional de Force Gym.</w:t>
+              <w:t xml:space="preserve">El PDF contiene el logotipo, colores y tipografía institucional de </w:t>
+            </w:r>
+            <w:proofErr w:type="spellStart"/>
+            <w:r>
+              <w:rPr>
+                <w:rFonts w:eastAsia="Times New Roman"/>
+                <w:color w:val="000000"/>
+                <w:lang w:val="es-CR"/>
+              </w:rPr>
+              <w:t>Force</w:t>
+            </w:r>
+            <w:proofErr w:type="spellEnd"/>
+            <w:r>
+              <w:rPr>
+                <w:rFonts w:eastAsia="Times New Roman"/>
+                <w:color w:val="000000"/>
+                <w:lang w:val="es-CR"/>
+              </w:rPr>
+              <w:t xml:space="preserve"> </w:t>
+            </w:r>
+            <w:proofErr w:type="spellStart"/>
+            <w:r>
+              <w:rPr>
+                <w:rFonts w:eastAsia="Times New Roman"/>
+                <w:color w:val="000000"/>
+                <w:lang w:val="es-CR"/>
+              </w:rPr>
+              <w:t>Gym</w:t>
+            </w:r>
+            <w:proofErr w:type="spellEnd"/>
+            <w:r>
+              <w:rPr>
+                <w:rFonts w:eastAsia="Times New Roman"/>
+                <w:color w:val="000000"/>
+                <w:lang w:val="es-CR"/>
+              </w:rPr>
+              <w:t>.</w:t>
             </w:r>
           </w:p>
         </w:tc>
@@ -2284,7 +2372,7 @@
                 <w:color w:val="000000"/>
                 <w:lang w:val="es-CR"/>
               </w:rPr>
-              <w:t>Pendiente</w:t>
+              <w:t>Aprobado</w:t>
             </w:r>
           </w:p>
         </w:tc>
@@ -2806,7 +2894,25 @@
                 <w:color w:val="000000"/>
                 <w:lang w:val="es-CR"/>
               </w:rPr>
-              <w:t>Acceso público al landing page</w:t>
+              <w:t xml:space="preserve">Acceso público al </w:t>
+            </w:r>
+            <w:proofErr w:type="spellStart"/>
+            <w:r>
+              <w:rPr>
+                <w:rFonts w:eastAsia="Times New Roman"/>
+                <w:color w:val="000000"/>
+                <w:lang w:val="es-CR"/>
+              </w:rPr>
+              <w:t>landing</w:t>
+            </w:r>
+            <w:proofErr w:type="spellEnd"/>
+            <w:r>
+              <w:rPr>
+                <w:rFonts w:eastAsia="Times New Roman"/>
+                <w:color w:val="000000"/>
+                <w:lang w:val="es-CR"/>
+              </w:rPr>
+              <w:t xml:space="preserve"> page</w:t>
             </w:r>
           </w:p>
         </w:tc>
@@ -2930,7 +3036,25 @@
                 <w:color w:val="000000"/>
                 <w:lang w:val="es-CR"/>
               </w:rPr>
-              <w:t>Se muestra la página principal con branding e información del gimnasio, y se permite el acceso al login.</w:t>
+              <w:t xml:space="preserve">Se muestra la página principal con branding e información del gimnasio, y se permite el acceso al </w:t>
+            </w:r>
+            <w:proofErr w:type="spellStart"/>
+            <w:r>
+              <w:rPr>
+                <w:rFonts w:eastAsia="Times New Roman"/>
+                <w:color w:val="000000"/>
+                <w:lang w:val="es-CR"/>
+              </w:rPr>
+              <w:t>login</w:t>
+            </w:r>
+            <w:proofErr w:type="spellEnd"/>
+            <w:r>
+              <w:rPr>
+                <w:rFonts w:eastAsia="Times New Roman"/>
+                <w:color w:val="000000"/>
+                <w:lang w:val="es-CR"/>
+              </w:rPr>
+              <w:t>.</w:t>
             </w:r>
           </w:p>
         </w:tc>
@@ -2955,19 +3079,18 @@
             <w:pPr>
               <w:spacing w:before="240" w:after="240" w:line="240" w:lineRule="auto"/>
               <w:rPr>
-                <w:rFonts w:ascii="Times New Roman" w:eastAsia="Times New Roman" w:hAnsi="Times New Roman" w:cs="Times New Roman"/>
-                <w:sz w:val="24"/>
-                <w:szCs w:val="24"/>
-                <w:lang w:val="es-CR"/>
-              </w:rPr>
-            </w:pPr>
-            <w:r>
-              <w:rPr>
-                <w:rFonts w:eastAsia="Times New Roman"/>
-                <w:color w:val="000000"/>
-                <w:lang w:val="es-CR"/>
-              </w:rPr>
-              <w:t>Pendiente</w:t>
+                <w:rFonts w:eastAsia="Times New Roman"/>
+                <w:color w:val="000000"/>
+                <w:lang w:val="es-CR"/>
+              </w:rPr>
+            </w:pPr>
+            <w:r>
+              <w:rPr>
+                <w:rFonts w:eastAsia="Times New Roman"/>
+                <w:color w:val="000000"/>
+                <w:lang w:val="es-CR"/>
+              </w:rPr>
+              <w:t>Aprobado</w:t>
             </w:r>
           </w:p>
         </w:tc>
@@ -3049,7 +3172,25 @@
                 <w:color w:val="000000"/>
                 <w:lang w:val="es-CR"/>
               </w:rPr>
-              <w:t>Carga inicial de select en módulos de usuario y cliente</w:t>
+              <w:t xml:space="preserve">Carga inicial de </w:t>
+            </w:r>
+            <w:proofErr w:type="spellStart"/>
+            <w:r>
+              <w:rPr>
+                <w:rFonts w:eastAsia="Times New Roman"/>
+                <w:color w:val="000000"/>
+                <w:lang w:val="es-CR"/>
+              </w:rPr>
+              <w:t>select</w:t>
+            </w:r>
+            <w:proofErr w:type="spellEnd"/>
+            <w:r>
+              <w:rPr>
+                <w:rFonts w:eastAsia="Times New Roman"/>
+                <w:color w:val="000000"/>
+                <w:lang w:val="es-CR"/>
+              </w:rPr>
+              <w:t xml:space="preserve"> en módulos de usuario y cliente</w:t>
             </w:r>
           </w:p>
         </w:tc>
@@ -3159,7 +3300,25 @@
                 <w:color w:val="000000"/>
                 <w:lang w:val="es-CR"/>
               </w:rPr>
-              <w:t> Verificar que el select correspondiente esté cargado.</w:t>
+              <w:t xml:space="preserve"> Verificar que el </w:t>
+            </w:r>
+            <w:proofErr w:type="spellStart"/>
+            <w:r>
+              <w:rPr>
+                <w:rFonts w:eastAsia="Times New Roman"/>
+                <w:color w:val="000000"/>
+                <w:lang w:val="es-CR"/>
+              </w:rPr>
+              <w:t>select</w:t>
+            </w:r>
+            <w:proofErr w:type="spellEnd"/>
+            <w:r>
+              <w:rPr>
+                <w:rFonts w:eastAsia="Times New Roman"/>
+                <w:color w:val="000000"/>
+                <w:lang w:val="es-CR"/>
+              </w:rPr>
+              <w:t xml:space="preserve"> correspondiente esté cargado.</w:t>
             </w:r>
           </w:p>
           <w:p>
@@ -3229,7 +3388,25 @@
                 <w:lang w:val="es-CR"/>
               </w:rPr>
               <w:lastRenderedPageBreak/>
-              <w:t> Verificar que el select correspondiente esté cargado.</w:t>
+              <w:t xml:space="preserve"> Verificar que el </w:t>
+            </w:r>
+            <w:proofErr w:type="spellStart"/>
+            <w:r>
+              <w:rPr>
+                <w:rFonts w:eastAsia="Times New Roman"/>
+                <w:color w:val="000000"/>
+                <w:lang w:val="es-CR"/>
+              </w:rPr>
+              <w:t>select</w:t>
+            </w:r>
+            <w:proofErr w:type="spellEnd"/>
+            <w:r>
+              <w:rPr>
+                <w:rFonts w:eastAsia="Times New Roman"/>
+                <w:color w:val="000000"/>
+                <w:lang w:val="es-CR"/>
+              </w:rPr>
+              <w:t xml:space="preserve"> correspondiente esté cargado.</w:t>
             </w:r>
           </w:p>
         </w:tc>
@@ -3267,7 +3444,25 @@
                 <w:lang w:val="es-CR"/>
               </w:rPr>
               <w:lastRenderedPageBreak/>
-              <w:t>Los select de ambos módulos (usuario, cliente) se muestran con opciones cargadas desde el inicio y no aparecen vacíos.</w:t>
+              <w:t xml:space="preserve">Los </w:t>
+            </w:r>
+            <w:proofErr w:type="spellStart"/>
+            <w:r>
+              <w:rPr>
+                <w:rFonts w:eastAsia="Times New Roman"/>
+                <w:color w:val="000000"/>
+                <w:lang w:val="es-CR"/>
+              </w:rPr>
+              <w:t>select</w:t>
+            </w:r>
+            <w:proofErr w:type="spellEnd"/>
+            <w:r>
+              <w:rPr>
+                <w:rFonts w:eastAsia="Times New Roman"/>
+                <w:color w:val="000000"/>
+                <w:lang w:val="es-CR"/>
+              </w:rPr>
+              <w:t xml:space="preserve"> de ambos módulos (usuario, cliente) se muestran con opciones cargadas desde el inicio y no aparecen vacíos.</w:t>
             </w:r>
           </w:p>
         </w:tc>
@@ -3577,11 +3772,12 @@
             </w:pPr>
             <w:r>
               <w:rPr>
-                <w:rFonts w:eastAsia="Times New Roman"/>
-                <w:color w:val="000000"/>
-                <w:lang w:val="es-CR"/>
-              </w:rPr>
-              <w:t>Pendiente</w:t>
+                <w:rFonts w:ascii="Times New Roman" w:eastAsia="Times New Roman" w:hAnsi="Times New Roman" w:cs="Times New Roman"/>
+                <w:sz w:val="24"/>
+                <w:szCs w:val="24"/>
+                <w:lang w:val="es-CR"/>
+              </w:rPr>
+              <w:t>Aprobado</w:t>
             </w:r>
           </w:p>
         </w:tc>
@@ -3810,13 +4006,23 @@
                 <w:lang w:val="es-CR"/>
               </w:rPr>
             </w:pPr>
-            <w:r>
-              <w:rPr>
-                <w:rFonts w:eastAsia="Times New Roman"/>
-                <w:color w:val="000000"/>
-                <w:lang w:val="es-CR"/>
-              </w:rPr>
-              <w:t>Confirmar que los datos se actualizan.</w:t>
+            <w:proofErr w:type="gramStart"/>
+            <w:r>
+              <w:rPr>
+                <w:rFonts w:eastAsia="Times New Roman"/>
+                <w:color w:val="000000"/>
+                <w:lang w:val="es-CR"/>
+              </w:rPr>
+              <w:t>Confirmar</w:t>
+            </w:r>
+            <w:proofErr w:type="gramEnd"/>
+            <w:r>
+              <w:rPr>
+                <w:rFonts w:eastAsia="Times New Roman"/>
+                <w:color w:val="000000"/>
+                <w:lang w:val="es-CR"/>
+              </w:rPr>
+              <w:t xml:space="preserve"> que los datos se actualizan.</w:t>
             </w:r>
           </w:p>
           <w:p>
@@ -4179,8 +4385,36 @@
                 <w:lang w:val="es-CR"/>
               </w:rPr>
               <w:br/>
-              <w:t>Dar a elegir en modal si exportar en excel o pdf</w:t>
-            </w:r>
+              <w:t xml:space="preserve">Dar a elegir en modal si exportar en </w:t>
+            </w:r>
+            <w:proofErr w:type="spellStart"/>
+            <w:r>
+              <w:rPr>
+                <w:rFonts w:eastAsia="Times New Roman"/>
+                <w:color w:val="000000"/>
+                <w:lang w:val="es-CR"/>
+              </w:rPr>
+              <w:t>excel</w:t>
+            </w:r>
+            <w:proofErr w:type="spellEnd"/>
+            <w:r>
+              <w:rPr>
+                <w:rFonts w:eastAsia="Times New Roman"/>
+                <w:color w:val="000000"/>
+                <w:lang w:val="es-CR"/>
+              </w:rPr>
+              <w:t xml:space="preserve"> o </w:t>
+            </w:r>
+            <w:proofErr w:type="spellStart"/>
+            <w:r>
+              <w:rPr>
+                <w:rFonts w:eastAsia="Times New Roman"/>
+                <w:color w:val="000000"/>
+                <w:lang w:val="es-CR"/>
+              </w:rPr>
+              <w:t>pdf</w:t>
+            </w:r>
+            <w:proofErr w:type="spellEnd"/>
           </w:p>
           <w:p>
             <w:pPr>
@@ -4227,7 +4461,43 @@
                 <w:color w:val="000000"/>
                 <w:lang w:val="es-CR"/>
               </w:rPr>
-              <w:t>Exportación en pdf o excel con datos correctos sobre la rutina</w:t>
+              <w:t xml:space="preserve">Exportación en </w:t>
+            </w:r>
+            <w:proofErr w:type="spellStart"/>
+            <w:r>
+              <w:rPr>
+                <w:rFonts w:eastAsia="Times New Roman"/>
+                <w:color w:val="000000"/>
+                <w:lang w:val="es-CR"/>
+              </w:rPr>
+              <w:t>pdf</w:t>
+            </w:r>
+            <w:proofErr w:type="spellEnd"/>
+            <w:r>
+              <w:rPr>
+                <w:rFonts w:eastAsia="Times New Roman"/>
+                <w:color w:val="000000"/>
+                <w:lang w:val="es-CR"/>
+              </w:rPr>
+              <w:t xml:space="preserve"> o </w:t>
+            </w:r>
+            <w:proofErr w:type="spellStart"/>
+            <w:r>
+              <w:rPr>
+                <w:rFonts w:eastAsia="Times New Roman"/>
+                <w:color w:val="000000"/>
+                <w:lang w:val="es-CR"/>
+              </w:rPr>
+              <w:t>excel</w:t>
+            </w:r>
+            <w:proofErr w:type="spellEnd"/>
+            <w:r>
+              <w:rPr>
+                <w:rFonts w:eastAsia="Times New Roman"/>
+                <w:color w:val="000000"/>
+                <w:lang w:val="es-CR"/>
+              </w:rPr>
+              <w:t xml:space="preserve"> con datos correctos sobre la rutina</w:t>
             </w:r>
           </w:p>
           <w:p>
@@ -8894,4 +9164,16 @@
   </a:objectDefaults>
   <a:extraClrSchemeLst/>
 </a:theme>
+</file>
+
+<file path=customXml/item1.xml><?xml version="1.0" encoding="utf-8"?>
+<b:Sources xmlns:b="http://schemas.openxmlformats.org/officeDocument/2006/bibliography" xmlns="http://schemas.openxmlformats.org/officeDocument/2006/bibliography" SelectedStyle="\APASixthEditionOfficeOnline.xsl" StyleName="APA" Version="6"/>
+</file>
+
+<file path=customXml/itemProps1.xml><?xml version="1.0" encoding="utf-8"?>
+<ds:datastoreItem xmlns:ds="http://schemas.openxmlformats.org/officeDocument/2006/customXml" ds:itemID="{532F68F1-B5FB-49E1-BCA1-044A1758A801}">
+  <ds:schemaRefs>
+    <ds:schemaRef ds:uri="http://schemas.openxmlformats.org/officeDocument/2006/bibliography"/>
+  </ds:schemaRefs>
+</ds:datastoreItem>
 </file>
</xml_diff>

<commit_message>
8:58/30.04.2025/Documento daily 5 y actualizacion casos de prueba (#65)
</commit_message>
<xml_diff>
--- a/Scrum/Sprint 4/2025-04-21 Casos de prueba Sprint 4.docx
+++ b/Scrum/Sprint 4/2025-04-21 Casos de prueba Sprint 4.docx
@@ -15,6 +15,7 @@
           <w:lang w:val="fr-FR"/>
         </w:rPr>
       </w:pPr>
+      <w:proofErr w:type="spellStart"/>
       <w:r>
         <w:rPr>
           <w:b/>
@@ -23,8 +24,31 @@
           <w:u w:val="single"/>
           <w:lang w:val="fr-FR"/>
         </w:rPr>
-        <w:t>Casos de prueba</w:t>
+        <w:t>Casos</w:t>
       </w:r>
+      <w:proofErr w:type="spellEnd"/>
+      <w:r>
+        <w:rPr>
+          <w:b/>
+          <w:sz w:val="32"/>
+          <w:szCs w:val="32"/>
+          <w:u w:val="single"/>
+          <w:lang w:val="fr-FR"/>
+        </w:rPr>
+        <w:t xml:space="preserve"> de </w:t>
+      </w:r>
+      <w:proofErr w:type="spellStart"/>
+      <w:r>
+        <w:rPr>
+          <w:b/>
+          <w:sz w:val="32"/>
+          <w:szCs w:val="32"/>
+          <w:u w:val="single"/>
+          <w:lang w:val="fr-FR"/>
+        </w:rPr>
+        <w:t>prueba</w:t>
+      </w:r>
+      <w:proofErr w:type="spellEnd"/>
     </w:p>
     <w:p>
       <w:pPr>
@@ -983,7 +1007,25 @@
                 <w:color w:val="000000"/>
                 <w:lang w:val="es-CR"/>
               </w:rPr>
-              <w:t>Firmar digitalmente (firma dibujada o checkbox con confirmación).</w:t>
+              <w:t xml:space="preserve">Firmar digitalmente (firma dibujada o </w:t>
+            </w:r>
+            <w:proofErr w:type="spellStart"/>
+            <w:r>
+              <w:rPr>
+                <w:rFonts w:eastAsia="Times New Roman"/>
+                <w:color w:val="000000"/>
+                <w:lang w:val="es-CR"/>
+              </w:rPr>
+              <w:t>checkbox</w:t>
+            </w:r>
+            <w:proofErr w:type="spellEnd"/>
+            <w:r>
+              <w:rPr>
+                <w:rFonts w:eastAsia="Times New Roman"/>
+                <w:color w:val="000000"/>
+                <w:lang w:val="es-CR"/>
+              </w:rPr>
+              <w:t xml:space="preserve"> con confirmación).</w:t>
             </w:r>
           </w:p>
         </w:tc>
@@ -1602,8 +1644,18 @@
                 <w:color w:val="000000"/>
                 <w:lang w:val="es-CR"/>
               </w:rPr>
-              <w:t>Corrección de credenciales en login</w:t>
-            </w:r>
+              <w:t xml:space="preserve">Corrección de credenciales en </w:t>
+            </w:r>
+            <w:proofErr w:type="spellStart"/>
+            <w:r>
+              <w:rPr>
+                <w:rFonts w:eastAsia="Times New Roman"/>
+                <w:color w:val="000000"/>
+                <w:lang w:val="es-CR"/>
+              </w:rPr>
+              <w:t>login</w:t>
+            </w:r>
+            <w:proofErr w:type="spellEnd"/>
           </w:p>
         </w:tc>
         <w:tc>
@@ -2247,7 +2299,43 @@
                 <w:color w:val="000000"/>
                 <w:lang w:val="es-CR"/>
               </w:rPr>
-              <w:t>El PDF contiene el logotipo, colores y tipografía institucional de Force Gym.</w:t>
+              <w:t xml:space="preserve">El PDF contiene el logotipo, colores y tipografía institucional de </w:t>
+            </w:r>
+            <w:proofErr w:type="spellStart"/>
+            <w:r>
+              <w:rPr>
+                <w:rFonts w:eastAsia="Times New Roman"/>
+                <w:color w:val="000000"/>
+                <w:lang w:val="es-CR"/>
+              </w:rPr>
+              <w:t>Force</w:t>
+            </w:r>
+            <w:proofErr w:type="spellEnd"/>
+            <w:r>
+              <w:rPr>
+                <w:rFonts w:eastAsia="Times New Roman"/>
+                <w:color w:val="000000"/>
+                <w:lang w:val="es-CR"/>
+              </w:rPr>
+              <w:t xml:space="preserve"> </w:t>
+            </w:r>
+            <w:proofErr w:type="spellStart"/>
+            <w:r>
+              <w:rPr>
+                <w:rFonts w:eastAsia="Times New Roman"/>
+                <w:color w:val="000000"/>
+                <w:lang w:val="es-CR"/>
+              </w:rPr>
+              <w:t>Gym</w:t>
+            </w:r>
+            <w:proofErr w:type="spellEnd"/>
+            <w:r>
+              <w:rPr>
+                <w:rFonts w:eastAsia="Times New Roman"/>
+                <w:color w:val="000000"/>
+                <w:lang w:val="es-CR"/>
+              </w:rPr>
+              <w:t>.</w:t>
             </w:r>
           </w:p>
         </w:tc>
@@ -2284,7 +2372,7 @@
                 <w:color w:val="000000"/>
                 <w:lang w:val="es-CR"/>
               </w:rPr>
-              <w:t>Pendiente</w:t>
+              <w:t>Aprobado</w:t>
             </w:r>
           </w:p>
         </w:tc>
@@ -2806,7 +2894,25 @@
                 <w:color w:val="000000"/>
                 <w:lang w:val="es-CR"/>
               </w:rPr>
-              <w:t>Acceso público al landing page</w:t>
+              <w:t xml:space="preserve">Acceso público al </w:t>
+            </w:r>
+            <w:proofErr w:type="spellStart"/>
+            <w:r>
+              <w:rPr>
+                <w:rFonts w:eastAsia="Times New Roman"/>
+                <w:color w:val="000000"/>
+                <w:lang w:val="es-CR"/>
+              </w:rPr>
+              <w:t>landing</w:t>
+            </w:r>
+            <w:proofErr w:type="spellEnd"/>
+            <w:r>
+              <w:rPr>
+                <w:rFonts w:eastAsia="Times New Roman"/>
+                <w:color w:val="000000"/>
+                <w:lang w:val="es-CR"/>
+              </w:rPr>
+              <w:t xml:space="preserve"> page</w:t>
             </w:r>
           </w:p>
         </w:tc>
@@ -2930,7 +3036,25 @@
                 <w:color w:val="000000"/>
                 <w:lang w:val="es-CR"/>
               </w:rPr>
-              <w:t>Se muestra la página principal con branding e información del gimnasio, y se permite el acceso al login.</w:t>
+              <w:t xml:space="preserve">Se muestra la página principal con branding e información del gimnasio, y se permite el acceso al </w:t>
+            </w:r>
+            <w:proofErr w:type="spellStart"/>
+            <w:r>
+              <w:rPr>
+                <w:rFonts w:eastAsia="Times New Roman"/>
+                <w:color w:val="000000"/>
+                <w:lang w:val="es-CR"/>
+              </w:rPr>
+              <w:t>login</w:t>
+            </w:r>
+            <w:proofErr w:type="spellEnd"/>
+            <w:r>
+              <w:rPr>
+                <w:rFonts w:eastAsia="Times New Roman"/>
+                <w:color w:val="000000"/>
+                <w:lang w:val="es-CR"/>
+              </w:rPr>
+              <w:t>.</w:t>
             </w:r>
           </w:p>
         </w:tc>
@@ -2955,19 +3079,18 @@
             <w:pPr>
               <w:spacing w:before="240" w:after="240" w:line="240" w:lineRule="auto"/>
               <w:rPr>
-                <w:rFonts w:ascii="Times New Roman" w:eastAsia="Times New Roman" w:hAnsi="Times New Roman" w:cs="Times New Roman"/>
-                <w:sz w:val="24"/>
-                <w:szCs w:val="24"/>
-                <w:lang w:val="es-CR"/>
-              </w:rPr>
-            </w:pPr>
-            <w:r>
-              <w:rPr>
-                <w:rFonts w:eastAsia="Times New Roman"/>
-                <w:color w:val="000000"/>
-                <w:lang w:val="es-CR"/>
-              </w:rPr>
-              <w:t>Pendiente</w:t>
+                <w:rFonts w:eastAsia="Times New Roman"/>
+                <w:color w:val="000000"/>
+                <w:lang w:val="es-CR"/>
+              </w:rPr>
+            </w:pPr>
+            <w:r>
+              <w:rPr>
+                <w:rFonts w:eastAsia="Times New Roman"/>
+                <w:color w:val="000000"/>
+                <w:lang w:val="es-CR"/>
+              </w:rPr>
+              <w:t>Aprobado</w:t>
             </w:r>
           </w:p>
         </w:tc>
@@ -3049,7 +3172,25 @@
                 <w:color w:val="000000"/>
                 <w:lang w:val="es-CR"/>
               </w:rPr>
-              <w:t>Carga inicial de select en módulos de usuario y cliente</w:t>
+              <w:t xml:space="preserve">Carga inicial de </w:t>
+            </w:r>
+            <w:proofErr w:type="spellStart"/>
+            <w:r>
+              <w:rPr>
+                <w:rFonts w:eastAsia="Times New Roman"/>
+                <w:color w:val="000000"/>
+                <w:lang w:val="es-CR"/>
+              </w:rPr>
+              <w:t>select</w:t>
+            </w:r>
+            <w:proofErr w:type="spellEnd"/>
+            <w:r>
+              <w:rPr>
+                <w:rFonts w:eastAsia="Times New Roman"/>
+                <w:color w:val="000000"/>
+                <w:lang w:val="es-CR"/>
+              </w:rPr>
+              <w:t xml:space="preserve"> en módulos de usuario y cliente</w:t>
             </w:r>
           </w:p>
         </w:tc>
@@ -3159,7 +3300,25 @@
                 <w:color w:val="000000"/>
                 <w:lang w:val="es-CR"/>
               </w:rPr>
-              <w:t> Verificar que el select correspondiente esté cargado.</w:t>
+              <w:t xml:space="preserve"> Verificar que el </w:t>
+            </w:r>
+            <w:proofErr w:type="spellStart"/>
+            <w:r>
+              <w:rPr>
+                <w:rFonts w:eastAsia="Times New Roman"/>
+                <w:color w:val="000000"/>
+                <w:lang w:val="es-CR"/>
+              </w:rPr>
+              <w:t>select</w:t>
+            </w:r>
+            <w:proofErr w:type="spellEnd"/>
+            <w:r>
+              <w:rPr>
+                <w:rFonts w:eastAsia="Times New Roman"/>
+                <w:color w:val="000000"/>
+                <w:lang w:val="es-CR"/>
+              </w:rPr>
+              <w:t xml:space="preserve"> correspondiente esté cargado.</w:t>
             </w:r>
           </w:p>
           <w:p>
@@ -3229,7 +3388,25 @@
                 <w:lang w:val="es-CR"/>
               </w:rPr>
               <w:lastRenderedPageBreak/>
-              <w:t> Verificar que el select correspondiente esté cargado.</w:t>
+              <w:t xml:space="preserve"> Verificar que el </w:t>
+            </w:r>
+            <w:proofErr w:type="spellStart"/>
+            <w:r>
+              <w:rPr>
+                <w:rFonts w:eastAsia="Times New Roman"/>
+                <w:color w:val="000000"/>
+                <w:lang w:val="es-CR"/>
+              </w:rPr>
+              <w:t>select</w:t>
+            </w:r>
+            <w:proofErr w:type="spellEnd"/>
+            <w:r>
+              <w:rPr>
+                <w:rFonts w:eastAsia="Times New Roman"/>
+                <w:color w:val="000000"/>
+                <w:lang w:val="es-CR"/>
+              </w:rPr>
+              <w:t xml:space="preserve"> correspondiente esté cargado.</w:t>
             </w:r>
           </w:p>
         </w:tc>
@@ -3267,7 +3444,25 @@
                 <w:lang w:val="es-CR"/>
               </w:rPr>
               <w:lastRenderedPageBreak/>
-              <w:t>Los select de ambos módulos (usuario, cliente) se muestran con opciones cargadas desde el inicio y no aparecen vacíos.</w:t>
+              <w:t xml:space="preserve">Los </w:t>
+            </w:r>
+            <w:proofErr w:type="spellStart"/>
+            <w:r>
+              <w:rPr>
+                <w:rFonts w:eastAsia="Times New Roman"/>
+                <w:color w:val="000000"/>
+                <w:lang w:val="es-CR"/>
+              </w:rPr>
+              <w:t>select</w:t>
+            </w:r>
+            <w:proofErr w:type="spellEnd"/>
+            <w:r>
+              <w:rPr>
+                <w:rFonts w:eastAsia="Times New Roman"/>
+                <w:color w:val="000000"/>
+                <w:lang w:val="es-CR"/>
+              </w:rPr>
+              <w:t xml:space="preserve"> de ambos módulos (usuario, cliente) se muestran con opciones cargadas desde el inicio y no aparecen vacíos.</w:t>
             </w:r>
           </w:p>
         </w:tc>
@@ -3577,11 +3772,12 @@
             </w:pPr>
             <w:r>
               <w:rPr>
-                <w:rFonts w:eastAsia="Times New Roman"/>
-                <w:color w:val="000000"/>
-                <w:lang w:val="es-CR"/>
-              </w:rPr>
-              <w:t>Pendiente</w:t>
+                <w:rFonts w:ascii="Times New Roman" w:eastAsia="Times New Roman" w:hAnsi="Times New Roman" w:cs="Times New Roman"/>
+                <w:sz w:val="24"/>
+                <w:szCs w:val="24"/>
+                <w:lang w:val="es-CR"/>
+              </w:rPr>
+              <w:t>Aprobado</w:t>
             </w:r>
           </w:p>
         </w:tc>
@@ -3810,13 +4006,23 @@
                 <w:lang w:val="es-CR"/>
               </w:rPr>
             </w:pPr>
-            <w:r>
-              <w:rPr>
-                <w:rFonts w:eastAsia="Times New Roman"/>
-                <w:color w:val="000000"/>
-                <w:lang w:val="es-CR"/>
-              </w:rPr>
-              <w:t>Confirmar que los datos se actualizan.</w:t>
+            <w:proofErr w:type="gramStart"/>
+            <w:r>
+              <w:rPr>
+                <w:rFonts w:eastAsia="Times New Roman"/>
+                <w:color w:val="000000"/>
+                <w:lang w:val="es-CR"/>
+              </w:rPr>
+              <w:t>Confirmar</w:t>
+            </w:r>
+            <w:proofErr w:type="gramEnd"/>
+            <w:r>
+              <w:rPr>
+                <w:rFonts w:eastAsia="Times New Roman"/>
+                <w:color w:val="000000"/>
+                <w:lang w:val="es-CR"/>
+              </w:rPr>
+              <w:t xml:space="preserve"> que los datos se actualizan.</w:t>
             </w:r>
           </w:p>
           <w:p>
@@ -4179,8 +4385,36 @@
                 <w:lang w:val="es-CR"/>
               </w:rPr>
               <w:br/>
-              <w:t>Dar a elegir en modal si exportar en excel o pdf</w:t>
-            </w:r>
+              <w:t xml:space="preserve">Dar a elegir en modal si exportar en </w:t>
+            </w:r>
+            <w:proofErr w:type="spellStart"/>
+            <w:r>
+              <w:rPr>
+                <w:rFonts w:eastAsia="Times New Roman"/>
+                <w:color w:val="000000"/>
+                <w:lang w:val="es-CR"/>
+              </w:rPr>
+              <w:t>excel</w:t>
+            </w:r>
+            <w:proofErr w:type="spellEnd"/>
+            <w:r>
+              <w:rPr>
+                <w:rFonts w:eastAsia="Times New Roman"/>
+                <w:color w:val="000000"/>
+                <w:lang w:val="es-CR"/>
+              </w:rPr>
+              <w:t xml:space="preserve"> o </w:t>
+            </w:r>
+            <w:proofErr w:type="spellStart"/>
+            <w:r>
+              <w:rPr>
+                <w:rFonts w:eastAsia="Times New Roman"/>
+                <w:color w:val="000000"/>
+                <w:lang w:val="es-CR"/>
+              </w:rPr>
+              <w:t>pdf</w:t>
+            </w:r>
+            <w:proofErr w:type="spellEnd"/>
           </w:p>
           <w:p>
             <w:pPr>
@@ -4227,7 +4461,43 @@
                 <w:color w:val="000000"/>
                 <w:lang w:val="es-CR"/>
               </w:rPr>
-              <w:t>Exportación en pdf o excel con datos correctos sobre la rutina</w:t>
+              <w:t xml:space="preserve">Exportación en </w:t>
+            </w:r>
+            <w:proofErr w:type="spellStart"/>
+            <w:r>
+              <w:rPr>
+                <w:rFonts w:eastAsia="Times New Roman"/>
+                <w:color w:val="000000"/>
+                <w:lang w:val="es-CR"/>
+              </w:rPr>
+              <w:t>pdf</w:t>
+            </w:r>
+            <w:proofErr w:type="spellEnd"/>
+            <w:r>
+              <w:rPr>
+                <w:rFonts w:eastAsia="Times New Roman"/>
+                <w:color w:val="000000"/>
+                <w:lang w:val="es-CR"/>
+              </w:rPr>
+              <w:t xml:space="preserve"> o </w:t>
+            </w:r>
+            <w:proofErr w:type="spellStart"/>
+            <w:r>
+              <w:rPr>
+                <w:rFonts w:eastAsia="Times New Roman"/>
+                <w:color w:val="000000"/>
+                <w:lang w:val="es-CR"/>
+              </w:rPr>
+              <w:t>excel</w:t>
+            </w:r>
+            <w:proofErr w:type="spellEnd"/>
+            <w:r>
+              <w:rPr>
+                <w:rFonts w:eastAsia="Times New Roman"/>
+                <w:color w:val="000000"/>
+                <w:lang w:val="es-CR"/>
+              </w:rPr>
+              <w:t xml:space="preserve"> con datos correctos sobre la rutina</w:t>
             </w:r>
           </w:p>
           <w:p>
@@ -8894,4 +9164,16 @@
   </a:objectDefaults>
   <a:extraClrSchemeLst/>
 </a:theme>
+</file>
+
+<file path=customXml/item1.xml><?xml version="1.0" encoding="utf-8"?>
+<b:Sources xmlns:b="http://schemas.openxmlformats.org/officeDocument/2006/bibliography" xmlns="http://schemas.openxmlformats.org/officeDocument/2006/bibliography" SelectedStyle="\APASixthEditionOfficeOnline.xsl" StyleName="APA" Version="6"/>
+</file>
+
+<file path=customXml/itemProps1.xml><?xml version="1.0" encoding="utf-8"?>
+<ds:datastoreItem xmlns:ds="http://schemas.openxmlformats.org/officeDocument/2006/customXml" ds:itemID="{532F68F1-B5FB-49E1-BCA1-044A1758A801}">
+  <ds:schemaRefs>
+    <ds:schemaRef ds:uri="http://schemas.openxmlformats.org/officeDocument/2006/bibliography"/>
+  </ds:schemaRefs>
+</ds:datastoreItem>
 </file>
</xml_diff>

<commit_message>
20:40/02.05.2025/daily 6 docs (#67)
</commit_message>
<xml_diff>
--- a/Scrum/Sprint 4/2025-04-21 Casos de prueba Sprint 4.docx
+++ b/Scrum/Sprint 4/2025-04-21 Casos de prueba Sprint 4.docx
@@ -15,7 +15,6 @@
           <w:lang w:val="fr-FR"/>
         </w:rPr>
       </w:pPr>
-      <w:proofErr w:type="spellStart"/>
       <w:r>
         <w:rPr>
           <w:b/>
@@ -24,31 +23,8 @@
           <w:u w:val="single"/>
           <w:lang w:val="fr-FR"/>
         </w:rPr>
-        <w:t>Casos</w:t>
+        <w:t>Casos de prueba</w:t>
       </w:r>
-      <w:proofErr w:type="spellEnd"/>
-      <w:r>
-        <w:rPr>
-          <w:b/>
-          <w:sz w:val="32"/>
-          <w:szCs w:val="32"/>
-          <w:u w:val="single"/>
-          <w:lang w:val="fr-FR"/>
-        </w:rPr>
-        <w:t xml:space="preserve"> de </w:t>
-      </w:r>
-      <w:proofErr w:type="spellStart"/>
-      <w:r>
-        <w:rPr>
-          <w:b/>
-          <w:sz w:val="32"/>
-          <w:szCs w:val="32"/>
-          <w:u w:val="single"/>
-          <w:lang w:val="fr-FR"/>
-        </w:rPr>
-        <w:t>prueba</w:t>
-      </w:r>
-      <w:proofErr w:type="spellEnd"/>
     </w:p>
     <w:p>
       <w:pPr>
@@ -558,7 +534,7 @@
                 <w:color w:val="000000"/>
                 <w:lang w:val="es-CR"/>
               </w:rPr>
-              <w:t>Pendiente</w:t>
+              <w:t>Aprobado</w:t>
             </w:r>
           </w:p>
         </w:tc>
@@ -847,7 +823,7 @@
                 <w:color w:val="000000"/>
                 <w:lang w:val="es-CR"/>
               </w:rPr>
-              <w:t>Pendiente</w:t>
+              <w:t>Aprobado</w:t>
             </w:r>
           </w:p>
         </w:tc>
@@ -1007,25 +983,7 @@
                 <w:color w:val="000000"/>
                 <w:lang w:val="es-CR"/>
               </w:rPr>
-              <w:t xml:space="preserve">Firmar digitalmente (firma dibujada o </w:t>
-            </w:r>
-            <w:proofErr w:type="spellStart"/>
-            <w:r>
-              <w:rPr>
-                <w:rFonts w:eastAsia="Times New Roman"/>
-                <w:color w:val="000000"/>
-                <w:lang w:val="es-CR"/>
-              </w:rPr>
-              <w:t>checkbox</w:t>
-            </w:r>
-            <w:proofErr w:type="spellEnd"/>
-            <w:r>
-              <w:rPr>
-                <w:rFonts w:eastAsia="Times New Roman"/>
-                <w:color w:val="000000"/>
-                <w:lang w:val="es-CR"/>
-              </w:rPr>
-              <w:t xml:space="preserve"> con confirmación).</w:t>
+              <w:t>Firmar digitalmente (firma dibujada o checkbox con confirmación).</w:t>
             </w:r>
           </w:p>
         </w:tc>
@@ -1099,7 +1057,7 @@
                 <w:color w:val="000000"/>
                 <w:lang w:val="es-CR"/>
               </w:rPr>
-              <w:t>Pendiente</w:t>
+              <w:t>Aprobado</w:t>
             </w:r>
           </w:p>
         </w:tc>
@@ -1644,18 +1602,8 @@
                 <w:color w:val="000000"/>
                 <w:lang w:val="es-CR"/>
               </w:rPr>
-              <w:t xml:space="preserve">Corrección de credenciales en </w:t>
-            </w:r>
-            <w:proofErr w:type="spellStart"/>
-            <w:r>
-              <w:rPr>
-                <w:rFonts w:eastAsia="Times New Roman"/>
-                <w:color w:val="000000"/>
-                <w:lang w:val="es-CR"/>
-              </w:rPr>
-              <w:t>login</w:t>
-            </w:r>
-            <w:proofErr w:type="spellEnd"/>
+              <w:t>Corrección de credenciales en login</w:t>
+            </w:r>
           </w:p>
         </w:tc>
         <w:tc>
@@ -2116,7 +2064,7 @@
                 <w:color w:val="000000"/>
                 <w:lang w:val="es-CR"/>
               </w:rPr>
-              <w:t>Pendiente</w:t>
+              <w:t>Aprobado</w:t>
             </w:r>
           </w:p>
         </w:tc>
@@ -2299,43 +2247,7 @@
                 <w:color w:val="000000"/>
                 <w:lang w:val="es-CR"/>
               </w:rPr>
-              <w:t xml:space="preserve">El PDF contiene el logotipo, colores y tipografía institucional de </w:t>
-            </w:r>
-            <w:proofErr w:type="spellStart"/>
-            <w:r>
-              <w:rPr>
-                <w:rFonts w:eastAsia="Times New Roman"/>
-                <w:color w:val="000000"/>
-                <w:lang w:val="es-CR"/>
-              </w:rPr>
-              <w:t>Force</w:t>
-            </w:r>
-            <w:proofErr w:type="spellEnd"/>
-            <w:r>
-              <w:rPr>
-                <w:rFonts w:eastAsia="Times New Roman"/>
-                <w:color w:val="000000"/>
-                <w:lang w:val="es-CR"/>
-              </w:rPr>
-              <w:t xml:space="preserve"> </w:t>
-            </w:r>
-            <w:proofErr w:type="spellStart"/>
-            <w:r>
-              <w:rPr>
-                <w:rFonts w:eastAsia="Times New Roman"/>
-                <w:color w:val="000000"/>
-                <w:lang w:val="es-CR"/>
-              </w:rPr>
-              <w:t>Gym</w:t>
-            </w:r>
-            <w:proofErr w:type="spellEnd"/>
-            <w:r>
-              <w:rPr>
-                <w:rFonts w:eastAsia="Times New Roman"/>
-                <w:color w:val="000000"/>
-                <w:lang w:val="es-CR"/>
-              </w:rPr>
-              <w:t>.</w:t>
+              <w:t>El PDF contiene el logotipo, colores y tipografía institucional de Force Gym.</w:t>
             </w:r>
           </w:p>
         </w:tc>
@@ -2592,7 +2504,7 @@
                 <w:color w:val="000000"/>
                 <w:lang w:val="es-CR"/>
               </w:rPr>
-              <w:t>Pendiente</w:t>
+              <w:t>Aprobado</w:t>
             </w:r>
           </w:p>
         </w:tc>
@@ -2894,25 +2806,7 @@
                 <w:color w:val="000000"/>
                 <w:lang w:val="es-CR"/>
               </w:rPr>
-              <w:t xml:space="preserve">Acceso público al </w:t>
-            </w:r>
-            <w:proofErr w:type="spellStart"/>
-            <w:r>
-              <w:rPr>
-                <w:rFonts w:eastAsia="Times New Roman"/>
-                <w:color w:val="000000"/>
-                <w:lang w:val="es-CR"/>
-              </w:rPr>
-              <w:t>landing</w:t>
-            </w:r>
-            <w:proofErr w:type="spellEnd"/>
-            <w:r>
-              <w:rPr>
-                <w:rFonts w:eastAsia="Times New Roman"/>
-                <w:color w:val="000000"/>
-                <w:lang w:val="es-CR"/>
-              </w:rPr>
-              <w:t xml:space="preserve"> page</w:t>
+              <w:t>Acceso público al landing page</w:t>
             </w:r>
           </w:p>
         </w:tc>
@@ -3036,25 +2930,7 @@
                 <w:color w:val="000000"/>
                 <w:lang w:val="es-CR"/>
               </w:rPr>
-              <w:t xml:space="preserve">Se muestra la página principal con branding e información del gimnasio, y se permite el acceso al </w:t>
-            </w:r>
-            <w:proofErr w:type="spellStart"/>
-            <w:r>
-              <w:rPr>
-                <w:rFonts w:eastAsia="Times New Roman"/>
-                <w:color w:val="000000"/>
-                <w:lang w:val="es-CR"/>
-              </w:rPr>
-              <w:t>login</w:t>
-            </w:r>
-            <w:proofErr w:type="spellEnd"/>
-            <w:r>
-              <w:rPr>
-                <w:rFonts w:eastAsia="Times New Roman"/>
-                <w:color w:val="000000"/>
-                <w:lang w:val="es-CR"/>
-              </w:rPr>
-              <w:t>.</w:t>
+              <w:t>Se muestra la página principal con branding e información del gimnasio, y se permite el acceso al login.</w:t>
             </w:r>
           </w:p>
         </w:tc>
@@ -3172,25 +3048,7 @@
                 <w:color w:val="000000"/>
                 <w:lang w:val="es-CR"/>
               </w:rPr>
-              <w:t xml:space="preserve">Carga inicial de </w:t>
-            </w:r>
-            <w:proofErr w:type="spellStart"/>
-            <w:r>
-              <w:rPr>
-                <w:rFonts w:eastAsia="Times New Roman"/>
-                <w:color w:val="000000"/>
-                <w:lang w:val="es-CR"/>
-              </w:rPr>
-              <w:t>select</w:t>
-            </w:r>
-            <w:proofErr w:type="spellEnd"/>
-            <w:r>
-              <w:rPr>
-                <w:rFonts w:eastAsia="Times New Roman"/>
-                <w:color w:val="000000"/>
-                <w:lang w:val="es-CR"/>
-              </w:rPr>
-              <w:t xml:space="preserve"> en módulos de usuario y cliente</w:t>
+              <w:t>Carga inicial de select en módulos de usuario y cliente</w:t>
             </w:r>
           </w:p>
         </w:tc>
@@ -3300,25 +3158,7 @@
                 <w:color w:val="000000"/>
                 <w:lang w:val="es-CR"/>
               </w:rPr>
-              <w:t xml:space="preserve"> Verificar que el </w:t>
-            </w:r>
-            <w:proofErr w:type="spellStart"/>
-            <w:r>
-              <w:rPr>
-                <w:rFonts w:eastAsia="Times New Roman"/>
-                <w:color w:val="000000"/>
-                <w:lang w:val="es-CR"/>
-              </w:rPr>
-              <w:t>select</w:t>
-            </w:r>
-            <w:proofErr w:type="spellEnd"/>
-            <w:r>
-              <w:rPr>
-                <w:rFonts w:eastAsia="Times New Roman"/>
-                <w:color w:val="000000"/>
-                <w:lang w:val="es-CR"/>
-              </w:rPr>
-              <w:t xml:space="preserve"> correspondiente esté cargado.</w:t>
+              <w:t> Verificar que el select correspondiente esté cargado.</w:t>
             </w:r>
           </w:p>
           <w:p>
@@ -3388,25 +3228,7 @@
                 <w:lang w:val="es-CR"/>
               </w:rPr>
               <w:lastRenderedPageBreak/>
-              <w:t xml:space="preserve"> Verificar que el </w:t>
-            </w:r>
-            <w:proofErr w:type="spellStart"/>
-            <w:r>
-              <w:rPr>
-                <w:rFonts w:eastAsia="Times New Roman"/>
-                <w:color w:val="000000"/>
-                <w:lang w:val="es-CR"/>
-              </w:rPr>
-              <w:t>select</w:t>
-            </w:r>
-            <w:proofErr w:type="spellEnd"/>
-            <w:r>
-              <w:rPr>
-                <w:rFonts w:eastAsia="Times New Roman"/>
-                <w:color w:val="000000"/>
-                <w:lang w:val="es-CR"/>
-              </w:rPr>
-              <w:t xml:space="preserve"> correspondiente esté cargado.</w:t>
+              <w:t> Verificar que el select correspondiente esté cargado.</w:t>
             </w:r>
           </w:p>
         </w:tc>
@@ -3444,25 +3266,7 @@
                 <w:lang w:val="es-CR"/>
               </w:rPr>
               <w:lastRenderedPageBreak/>
-              <w:t xml:space="preserve">Los </w:t>
-            </w:r>
-            <w:proofErr w:type="spellStart"/>
-            <w:r>
-              <w:rPr>
-                <w:rFonts w:eastAsia="Times New Roman"/>
-                <w:color w:val="000000"/>
-                <w:lang w:val="es-CR"/>
-              </w:rPr>
-              <w:t>select</w:t>
-            </w:r>
-            <w:proofErr w:type="spellEnd"/>
-            <w:r>
-              <w:rPr>
-                <w:rFonts w:eastAsia="Times New Roman"/>
-                <w:color w:val="000000"/>
-                <w:lang w:val="es-CR"/>
-              </w:rPr>
-              <w:t xml:space="preserve"> de ambos módulos (usuario, cliente) se muestran con opciones cargadas desde el inicio y no aparecen vacíos.</w:t>
+              <w:t>Los select de ambos módulos (usuario, cliente) se muestran con opciones cargadas desde el inicio y no aparecen vacíos.</w:t>
             </w:r>
           </w:p>
         </w:tc>
@@ -4006,23 +3810,13 @@
                 <w:lang w:val="es-CR"/>
               </w:rPr>
             </w:pPr>
-            <w:proofErr w:type="gramStart"/>
-            <w:r>
-              <w:rPr>
-                <w:rFonts w:eastAsia="Times New Roman"/>
-                <w:color w:val="000000"/>
-                <w:lang w:val="es-CR"/>
-              </w:rPr>
-              <w:t>Confirmar</w:t>
-            </w:r>
-            <w:proofErr w:type="gramEnd"/>
-            <w:r>
-              <w:rPr>
-                <w:rFonts w:eastAsia="Times New Roman"/>
-                <w:color w:val="000000"/>
-                <w:lang w:val="es-CR"/>
-              </w:rPr>
-              <w:t xml:space="preserve"> que los datos se actualizan.</w:t>
+            <w:r>
+              <w:rPr>
+                <w:rFonts w:eastAsia="Times New Roman"/>
+                <w:color w:val="000000"/>
+                <w:lang w:val="es-CR"/>
+              </w:rPr>
+              <w:t>Confirmar que los datos se actualizan.</w:t>
             </w:r>
           </w:p>
           <w:p>
@@ -4385,36 +4179,8 @@
                 <w:lang w:val="es-CR"/>
               </w:rPr>
               <w:br/>
-              <w:t xml:space="preserve">Dar a elegir en modal si exportar en </w:t>
-            </w:r>
-            <w:proofErr w:type="spellStart"/>
-            <w:r>
-              <w:rPr>
-                <w:rFonts w:eastAsia="Times New Roman"/>
-                <w:color w:val="000000"/>
-                <w:lang w:val="es-CR"/>
-              </w:rPr>
-              <w:t>excel</w:t>
-            </w:r>
-            <w:proofErr w:type="spellEnd"/>
-            <w:r>
-              <w:rPr>
-                <w:rFonts w:eastAsia="Times New Roman"/>
-                <w:color w:val="000000"/>
-                <w:lang w:val="es-CR"/>
-              </w:rPr>
-              <w:t xml:space="preserve"> o </w:t>
-            </w:r>
-            <w:proofErr w:type="spellStart"/>
-            <w:r>
-              <w:rPr>
-                <w:rFonts w:eastAsia="Times New Roman"/>
-                <w:color w:val="000000"/>
-                <w:lang w:val="es-CR"/>
-              </w:rPr>
-              <w:t>pdf</w:t>
-            </w:r>
-            <w:proofErr w:type="spellEnd"/>
+              <w:t>Dar a elegir en modal si exportar en excel o pdf</w:t>
+            </w:r>
           </w:p>
           <w:p>
             <w:pPr>
@@ -4461,43 +4227,7 @@
                 <w:color w:val="000000"/>
                 <w:lang w:val="es-CR"/>
               </w:rPr>
-              <w:t xml:space="preserve">Exportación en </w:t>
-            </w:r>
-            <w:proofErr w:type="spellStart"/>
-            <w:r>
-              <w:rPr>
-                <w:rFonts w:eastAsia="Times New Roman"/>
-                <w:color w:val="000000"/>
-                <w:lang w:val="es-CR"/>
-              </w:rPr>
-              <w:t>pdf</w:t>
-            </w:r>
-            <w:proofErr w:type="spellEnd"/>
-            <w:r>
-              <w:rPr>
-                <w:rFonts w:eastAsia="Times New Roman"/>
-                <w:color w:val="000000"/>
-                <w:lang w:val="es-CR"/>
-              </w:rPr>
-              <w:t xml:space="preserve"> o </w:t>
-            </w:r>
-            <w:proofErr w:type="spellStart"/>
-            <w:r>
-              <w:rPr>
-                <w:rFonts w:eastAsia="Times New Roman"/>
-                <w:color w:val="000000"/>
-                <w:lang w:val="es-CR"/>
-              </w:rPr>
-              <w:t>excel</w:t>
-            </w:r>
-            <w:proofErr w:type="spellEnd"/>
-            <w:r>
-              <w:rPr>
-                <w:rFonts w:eastAsia="Times New Roman"/>
-                <w:color w:val="000000"/>
-                <w:lang w:val="es-CR"/>
-              </w:rPr>
-              <w:t xml:space="preserve"> con datos correctos sobre la rutina</w:t>
+              <w:t>Exportación en pdf o excel con datos correctos sobre la rutina</w:t>
             </w:r>
           </w:p>
           <w:p>

</xml_diff>